<commit_message>
documento de instalação do ambiente
</commit_message>
<xml_diff>
--- a/INSTALAÇÃO DO AMBIENTE.docx
+++ b/INSTALAÇÃO DO AMBIENTE.docx
@@ -170,7 +170,15 @@
           <w:sz w:val="24"/>
           <w:szCs w:val="24"/>
         </w:rPr>
-        <w:t xml:space="preserve"> como a seguir com usuário root e senha 123456.</w:t>
+        <w:t xml:space="preserve"> como a seguir </w:t>
+      </w:r>
+      <w:r>
+        <w:rPr>
+          <w:rFonts w:ascii="Arial" w:hAnsi="Arial" w:cs="Arial"/>
+          <w:sz w:val="24"/>
+          <w:szCs w:val="24"/>
+        </w:rPr>
+        <w:t>com usuário root e senha 123456</w:t>
       </w:r>
     </w:p>
     <w:p>
@@ -317,23 +325,80 @@
         </w:rPr>
         <w:t>OBS: Existem 4 usuários para login baliu1, baliu2, baliu3 e baliu4, todos com a senha 1234.</w:t>
       </w:r>
-      <w:r>
-        <w:rPr>
-          <w:rFonts w:ascii="Arial" w:hAnsi="Arial" w:cs="Arial"/>
-          <w:sz w:val="24"/>
-          <w:szCs w:val="24"/>
-        </w:rPr>
-        <w:t xml:space="preserve"> </w:t>
-      </w:r>
     </w:p>
     <w:p>
       <w:pPr>
-        <w:rPr>
-          <w:rFonts w:ascii="Arial" w:hAnsi="Arial" w:cs="Arial"/>
-          <w:sz w:val="24"/>
-          <w:szCs w:val="24"/>
-        </w:rPr>
-      </w:pPr>
+        <w:pStyle w:val="PargrafodaLista"/>
+        <w:numPr>
+          <w:ilvl w:val="0"/>
+          <w:numId w:val="1"/>
+        </w:numPr>
+        <w:rPr>
+          <w:rFonts w:ascii="Arial" w:hAnsi="Arial" w:cs="Arial"/>
+          <w:sz w:val="24"/>
+          <w:szCs w:val="24"/>
+        </w:rPr>
+      </w:pPr>
+      <w:r>
+        <w:rPr>
+          <w:rFonts w:ascii="Arial" w:hAnsi="Arial" w:cs="Arial"/>
+          <w:sz w:val="24"/>
+          <w:szCs w:val="24"/>
+        </w:rPr>
+        <w:t xml:space="preserve">Baixar o </w:t>
+      </w:r>
+      <w:proofErr w:type="spellStart"/>
+      <w:r>
+        <w:rPr>
+          <w:rFonts w:ascii="Arial" w:hAnsi="Arial" w:cs="Arial"/>
+          <w:sz w:val="24"/>
+          <w:szCs w:val="24"/>
+        </w:rPr>
+        <w:t>javafx</w:t>
+      </w:r>
+      <w:proofErr w:type="spellEnd"/>
+      <w:r>
+        <w:rPr>
+          <w:rFonts w:ascii="Arial" w:hAnsi="Arial" w:cs="Arial"/>
+          <w:sz w:val="24"/>
+          <w:szCs w:val="24"/>
+        </w:rPr>
+        <w:t xml:space="preserve"> </w:t>
+      </w:r>
+      <w:proofErr w:type="spellStart"/>
+      <w:r>
+        <w:rPr>
+          <w:rFonts w:ascii="Arial" w:hAnsi="Arial" w:cs="Arial"/>
+          <w:sz w:val="24"/>
+          <w:szCs w:val="24"/>
+        </w:rPr>
+        <w:t>jdk</w:t>
+      </w:r>
+      <w:proofErr w:type="spellEnd"/>
+      <w:r>
+        <w:rPr>
+          <w:rFonts w:ascii="Arial" w:hAnsi="Arial" w:cs="Arial"/>
+          <w:sz w:val="24"/>
+          <w:szCs w:val="24"/>
+        </w:rPr>
+        <w:t xml:space="preserve"> em </w:t>
+      </w:r>
+      <w:r>
+        <w:rPr>
+          <w:rFonts w:ascii="Arial" w:hAnsi="Arial" w:cs="Arial"/>
+          <w:sz w:val="24"/>
+          <w:szCs w:val="24"/>
+        </w:rPr>
+        <w:br/>
+      </w:r>
+      <w:r>
+        <w:rPr>
+          <w:rFonts w:ascii="Arial" w:hAnsi="Arial" w:cs="Arial"/>
+          <w:sz w:val="24"/>
+          <w:szCs w:val="24"/>
+        </w:rPr>
+        <w:t>https://gluonhq.com/products/javafx/</w:t>
+      </w:r>
     </w:p>
     <w:p>
       <w:pPr>
@@ -343,14 +408,6 @@
           <w:szCs w:val="24"/>
         </w:rPr>
       </w:pPr>
-      <w:r>
-        <w:rPr>
-          <w:rFonts w:ascii="Arial" w:hAnsi="Arial" w:cs="Arial"/>
-          <w:sz w:val="24"/>
-          <w:szCs w:val="24"/>
-        </w:rPr>
-        <w:t>EXECUÇÃO DO PROJETO</w:t>
-      </w:r>
     </w:p>
     <w:p>
       <w:pPr>
@@ -366,43 +423,7 @@
           <w:sz w:val="24"/>
           <w:szCs w:val="24"/>
         </w:rPr>
-        <w:t xml:space="preserve">Através do CMD, vai para a pasta onde foi gerado o </w:t>
-      </w:r>
-      <w:proofErr w:type="spellStart"/>
-      <w:r>
-        <w:rPr>
-          <w:rFonts w:ascii="Arial" w:hAnsi="Arial" w:cs="Arial"/>
-          <w:sz w:val="24"/>
-          <w:szCs w:val="24"/>
-        </w:rPr>
-        <w:t>jar</w:t>
-      </w:r>
-      <w:proofErr w:type="spellEnd"/>
-      <w:r>
-        <w:rPr>
-          <w:rFonts w:ascii="Arial" w:hAnsi="Arial" w:cs="Arial"/>
-          <w:sz w:val="24"/>
-          <w:szCs w:val="24"/>
-        </w:rPr>
-        <w:t xml:space="preserve"> file e </w:t>
-      </w:r>
-      <w:proofErr w:type="spellStart"/>
-      <w:r>
-        <w:rPr>
-          <w:rFonts w:ascii="Arial" w:hAnsi="Arial" w:cs="Arial"/>
-          <w:sz w:val="24"/>
-          <w:szCs w:val="24"/>
-        </w:rPr>
-        <w:t>da</w:t>
-      </w:r>
-      <w:proofErr w:type="spellEnd"/>
-      <w:r>
-        <w:rPr>
-          <w:rFonts w:ascii="Arial" w:hAnsi="Arial" w:cs="Arial"/>
-          <w:sz w:val="24"/>
-          <w:szCs w:val="24"/>
-        </w:rPr>
-        <w:t xml:space="preserve"> o comando:</w:t>
+        <w:t>EXECUÇÃO DO PROJETO</w:t>
       </w:r>
     </w:p>
     <w:p>
@@ -413,6 +434,22 @@
           <w:szCs w:val="24"/>
         </w:rPr>
       </w:pPr>
+      <w:r>
+        <w:rPr>
+          <w:rFonts w:ascii="Arial" w:hAnsi="Arial" w:cs="Arial"/>
+          <w:sz w:val="24"/>
+          <w:szCs w:val="24"/>
+        </w:rPr>
+        <w:t>Através do CMD, v</w:t>
+      </w:r>
+      <w:r>
+        <w:rPr>
+          <w:rFonts w:ascii="Arial" w:hAnsi="Arial" w:cs="Arial"/>
+          <w:sz w:val="24"/>
+          <w:szCs w:val="24"/>
+        </w:rPr>
+        <w:t xml:space="preserve">ai para a pasta onde foi gerado o </w:t>
+      </w:r>
       <w:proofErr w:type="spellStart"/>
       <w:r>
         <w:rPr>
@@ -420,9 +457,56 @@
           <w:sz w:val="24"/>
           <w:szCs w:val="24"/>
         </w:rPr>
+        <w:t>jar</w:t>
+      </w:r>
+      <w:proofErr w:type="spellEnd"/>
+      <w:r>
+        <w:rPr>
+          <w:rFonts w:ascii="Arial" w:hAnsi="Arial" w:cs="Arial"/>
+          <w:sz w:val="24"/>
+          <w:szCs w:val="24"/>
+        </w:rPr>
+        <w:t xml:space="preserve"> file e </w:t>
+      </w:r>
+      <w:proofErr w:type="spellStart"/>
+      <w:r>
+        <w:rPr>
+          <w:rFonts w:ascii="Arial" w:hAnsi="Arial" w:cs="Arial"/>
+          <w:sz w:val="24"/>
+          <w:szCs w:val="24"/>
+        </w:rPr>
+        <w:t>da</w:t>
+      </w:r>
+      <w:proofErr w:type="spellEnd"/>
+      <w:r>
+        <w:rPr>
+          <w:rFonts w:ascii="Arial" w:hAnsi="Arial" w:cs="Arial"/>
+          <w:sz w:val="24"/>
+          <w:szCs w:val="24"/>
+        </w:rPr>
+        <w:t xml:space="preserve"> o comando:</w:t>
+      </w:r>
+    </w:p>
+    <w:p>
+      <w:pPr>
+        <w:rPr>
+          <w:rFonts w:ascii="Arial" w:hAnsi="Arial" w:cs="Arial"/>
+          <w:sz w:val="24"/>
+          <w:szCs w:val="24"/>
+        </w:rPr>
+      </w:pPr>
+      <w:proofErr w:type="spellStart"/>
+      <w:proofErr w:type="gramStart"/>
+      <w:r>
+        <w:rPr>
+          <w:rFonts w:ascii="Arial" w:hAnsi="Arial" w:cs="Arial"/>
+          <w:sz w:val="24"/>
+          <w:szCs w:val="24"/>
+        </w:rPr>
         <w:t>java</w:t>
       </w:r>
       <w:proofErr w:type="spellEnd"/>
+      <w:proofErr w:type="gramEnd"/>
       <w:r>
         <w:rPr>
           <w:rFonts w:ascii="Arial" w:hAnsi="Arial" w:cs="Arial"/>
@@ -572,6 +656,7 @@
           <w:szCs w:val="24"/>
         </w:rPr>
       </w:pPr>
+      <w:proofErr w:type="gramStart"/>
       <w:r>
         <w:rPr>
           <w:rFonts w:ascii="Arial" w:hAnsi="Arial" w:cs="Arial"/>
@@ -579,7 +664,18 @@
           <w:sz w:val="24"/>
           <w:szCs w:val="24"/>
         </w:rPr>
-        <w:t xml:space="preserve">exemplo de caminho da pasta </w:t>
+        <w:lastRenderedPageBreak/>
+        <w:t>exemplo</w:t>
+      </w:r>
+      <w:proofErr w:type="gramEnd"/>
+      <w:r>
+        <w:rPr>
+          <w:rFonts w:ascii="Arial" w:hAnsi="Arial" w:cs="Arial"/>
+          <w:color w:val="FF0000"/>
+          <w:sz w:val="24"/>
+          <w:szCs w:val="24"/>
+        </w:rPr>
+        <w:t xml:space="preserve"> de caminho da pasta </w:t>
       </w:r>
       <w:proofErr w:type="spellStart"/>
       <w:r>
@@ -600,6 +696,122 @@
           <w:szCs w:val="24"/>
         </w:rPr>
         <w:t>: D:\java-libs\javafx-sdk-21.0.3\lib</w:t>
+      </w:r>
+      <w:r>
+        <w:rPr>
+          <w:rFonts w:ascii="Arial" w:hAnsi="Arial" w:cs="Arial"/>
+          <w:color w:val="FF0000"/>
+          <w:sz w:val="24"/>
+          <w:szCs w:val="24"/>
+        </w:rPr>
+        <w:br/>
+      </w:r>
+      <w:r>
+        <w:rPr>
+          <w:rFonts w:ascii="Arial" w:hAnsi="Arial" w:cs="Arial"/>
+          <w:color w:val="FF0000"/>
+          <w:sz w:val="24"/>
+          <w:szCs w:val="24"/>
+        </w:rPr>
+        <w:br/>
+      </w:r>
+      <w:r>
+        <w:rPr>
+          <w:rFonts w:ascii="Arial" w:hAnsi="Arial" w:cs="Arial"/>
+          <w:color w:val="FF0000"/>
+          <w:sz w:val="24"/>
+          <w:szCs w:val="24"/>
+        </w:rPr>
+        <w:br/>
+      </w:r>
+      <w:r>
+        <w:rPr>
+          <w:rFonts w:ascii="Arial" w:hAnsi="Arial" w:cs="Arial"/>
+          <w:color w:val="FF0000"/>
+          <w:sz w:val="24"/>
+          <w:szCs w:val="24"/>
+        </w:rPr>
+        <w:br/>
+      </w:r>
+      <w:r>
+        <w:rPr>
+          <w:rFonts w:ascii="Arial" w:hAnsi="Arial" w:cs="Arial"/>
+          <w:sz w:val="24"/>
+          <w:szCs w:val="24"/>
+        </w:rPr>
+        <w:t xml:space="preserve">Caso não funcione o ambiente, sinta-se </w:t>
+      </w:r>
+      <w:proofErr w:type="spellStart"/>
+      <w:r>
+        <w:rPr>
+          <w:rFonts w:ascii="Arial" w:hAnsi="Arial" w:cs="Arial"/>
+          <w:sz w:val="24"/>
+          <w:szCs w:val="24"/>
+        </w:rPr>
+        <w:t>a</w:t>
+      </w:r>
+      <w:proofErr w:type="spellEnd"/>
+      <w:r>
+        <w:rPr>
+          <w:rFonts w:ascii="Arial" w:hAnsi="Arial" w:cs="Arial"/>
+          <w:sz w:val="24"/>
+          <w:szCs w:val="24"/>
+        </w:rPr>
+        <w:t xml:space="preserve"> vontade para me mandar uma mensagem no </w:t>
+      </w:r>
+      <w:proofErr w:type="spellStart"/>
+      <w:r>
+        <w:rPr>
+          <w:rFonts w:ascii="Arial" w:hAnsi="Arial" w:cs="Arial"/>
+          <w:sz w:val="24"/>
+          <w:szCs w:val="24"/>
+        </w:rPr>
+        <w:t>whatsapp</w:t>
+      </w:r>
+      <w:proofErr w:type="spellEnd"/>
+      <w:r>
+        <w:rPr>
+          <w:rFonts w:ascii="Arial" w:hAnsi="Arial" w:cs="Arial"/>
+          <w:sz w:val="24"/>
+          <w:szCs w:val="24"/>
+        </w:rPr>
+        <w:t xml:space="preserve"> (Pedro </w:t>
+      </w:r>
+      <w:proofErr w:type="spellStart"/>
+      <w:r>
+        <w:rPr>
+          <w:rFonts w:ascii="Arial" w:hAnsi="Arial" w:cs="Arial"/>
+          <w:sz w:val="24"/>
+          <w:szCs w:val="24"/>
+        </w:rPr>
+        <w:t>Collares</w:t>
+      </w:r>
+      <w:proofErr w:type="spellEnd"/>
+      <w:r>
+        <w:rPr>
+          <w:rFonts w:ascii="Arial" w:hAnsi="Arial" w:cs="Arial"/>
+          <w:sz w:val="24"/>
+          <w:szCs w:val="24"/>
+        </w:rPr>
+        <w:t xml:space="preserve">, 21 994497036) ou responder o </w:t>
+      </w:r>
+      <w:proofErr w:type="spellStart"/>
+      <w:r>
+        <w:rPr>
+          <w:rFonts w:ascii="Arial" w:hAnsi="Arial" w:cs="Arial"/>
+          <w:sz w:val="24"/>
+          <w:szCs w:val="24"/>
+        </w:rPr>
+        <w:t>email</w:t>
+      </w:r>
+      <w:proofErr w:type="spellEnd"/>
+      <w:r>
+        <w:rPr>
+          <w:rFonts w:ascii="Arial" w:hAnsi="Arial" w:cs="Arial"/>
+          <w:sz w:val="24"/>
+          <w:szCs w:val="24"/>
+        </w:rPr>
+        <w:t>.</w:t>
       </w:r>
       <w:bookmarkStart w:id="0" w:name="_GoBack"/>
       <w:bookmarkEnd w:id="0"/>

</xml_diff>